<commit_message>
add code review ressources
</commit_message>
<xml_diff>
--- a/Code review.docx
+++ b/Code review.docx
@@ -102,7 +102,7 @@
                     </pic:cNvPicPr>
                   </pic:nvPicPr>
                   <pic:blipFill rotWithShape="1">
-                    <a:blip r:embed="rId4">
+                    <a:blip r:embed="rId5">
                       <a:extLst>
                         <a:ext uri="{28A0092B-C50C-407E-A947-70E740481C1C}">
                           <a14:useLocalDpi xmlns:a14="http://schemas.microsoft.com/office/drawing/2010/main" val="0"/>
@@ -198,7 +198,7 @@
                     </pic:cNvPicPr>
                   </pic:nvPicPr>
                   <pic:blipFill>
-                    <a:blip r:embed="rId5">
+                    <a:blip r:embed="rId6">
                       <a:extLst>
                         <a:ext uri="{28A0092B-C50C-407E-A947-70E740481C1C}">
                           <a14:useLocalDpi xmlns:a14="http://schemas.microsoft.com/office/drawing/2010/main" val="0"/>
@@ -606,6 +606,192 @@
         <w:t xml:space="preserve"> it is better for everyone to make suggestions rather than give orders such as, it allows others to come and ask themselves the question "what can it bring" rather than just execute the order. For example, if someone says "You should use getter and setter. This code is wrong. "This will discredit the developer's code and it may hurt the person's feelings, so it's better to offer a suggestion: In this case, "I would recommend using getter and setter, because..." This will allow the developer to research the topic and realize their mistake for themselves.</w:t>
       </w:r>
     </w:p>
+    <w:p>
+      <w:pPr>
+        <w:rPr>
+          <w:rFonts w:ascii="Segoe UI" w:eastAsia="Times New Roman" w:hAnsi="Segoe UI" w:cs="Segoe UI"/>
+          <w:color w:val="000000" w:themeColor="text1"/>
+          <w:sz w:val="27"/>
+          <w:szCs w:val="27"/>
+          <w:lang w:val="en-US" w:eastAsia="fr-FR"/>
+        </w:rPr>
+      </w:pPr>
+    </w:p>
+    <w:p>
+      <w:pPr>
+        <w:rPr>
+          <w:rFonts w:ascii="Segoe UI" w:eastAsia="Times New Roman" w:hAnsi="Segoe UI" w:cs="Segoe UI"/>
+          <w:color w:val="000000" w:themeColor="text1"/>
+          <w:sz w:val="27"/>
+          <w:szCs w:val="27"/>
+          <w:lang w:val="en-US" w:eastAsia="fr-FR"/>
+        </w:rPr>
+      </w:pPr>
+      <w:r>
+        <w:rPr>
+          <w:rFonts w:ascii="Segoe UI" w:eastAsia="Times New Roman" w:hAnsi="Segoe UI" w:cs="Segoe UI"/>
+          <w:color w:val="000000" w:themeColor="text1"/>
+          <w:sz w:val="27"/>
+          <w:szCs w:val="27"/>
+          <w:lang w:val="en-US" w:eastAsia="fr-FR"/>
+        </w:rPr>
+        <w:t>Resources:</w:t>
+      </w:r>
+    </w:p>
+    <w:p>
+      <w:pPr>
+        <w:rPr>
+          <w:rFonts w:asciiTheme="majorHAnsi" w:eastAsia="Times New Roman" w:hAnsiTheme="majorHAnsi" w:cstheme="majorHAnsi"/>
+          <w:b/>
+          <w:bCs/>
+          <w:color w:val="000000" w:themeColor="text1"/>
+          <w:sz w:val="21"/>
+          <w:szCs w:val="21"/>
+          <w:lang w:val="en-US" w:eastAsia="fr-FR"/>
+        </w:rPr>
+      </w:pPr>
+      <w:hyperlink r:id="rId7" w:history="1">
+        <w:r>
+          <w:rPr>
+            <w:rStyle w:val="Lienhypertexte"/>
+            <w:rFonts w:asciiTheme="majorHAnsi" w:eastAsia="Times New Roman" w:hAnsiTheme="majorHAnsi" w:cstheme="majorHAnsi"/>
+            <w:b/>
+            <w:bCs/>
+            <w:sz w:val="21"/>
+            <w:szCs w:val="21"/>
+            <w:lang w:val="en-US" w:eastAsia="fr-FR"/>
+          </w:rPr>
+          <w:t>https://hackernoon.com/code-review-for-real-people-261e3d9124ba</w:t>
+        </w:r>
+      </w:hyperlink>
+    </w:p>
+    <w:p>
+      <w:pPr>
+        <w:rPr>
+          <w:rFonts w:asciiTheme="majorHAnsi" w:eastAsia="Times New Roman" w:hAnsiTheme="majorHAnsi" w:cstheme="majorHAnsi"/>
+          <w:b/>
+          <w:bCs/>
+          <w:color w:val="000000" w:themeColor="text1"/>
+          <w:sz w:val="21"/>
+          <w:szCs w:val="21"/>
+          <w:shd w:val="clear" w:color="auto" w:fill="FFFFFF"/>
+          <w:lang w:val="en-US" w:eastAsia="fr-FR"/>
+        </w:rPr>
+      </w:pPr>
+      <w:hyperlink r:id="rId8" w:history="1">
+        <w:r>
+          <w:rPr>
+            <w:rStyle w:val="Lienhypertexte"/>
+            <w:rFonts w:asciiTheme="majorHAnsi" w:eastAsia="Times New Roman" w:hAnsiTheme="majorHAnsi" w:cstheme="majorHAnsi"/>
+            <w:b/>
+            <w:bCs/>
+            <w:sz w:val="21"/>
+            <w:szCs w:val="21"/>
+            <w:shd w:val="clear" w:color="auto" w:fill="FFFFFF"/>
+            <w:lang w:val="en-US" w:eastAsia="fr-FR"/>
+          </w:rPr>
+          <w:t>https://tsh.io/blog/code-review-best-practices/</w:t>
+        </w:r>
+      </w:hyperlink>
+    </w:p>
+    <w:p>
+      <w:pPr>
+        <w:rPr>
+          <w:rFonts w:asciiTheme="majorHAnsi" w:eastAsia="Times New Roman" w:hAnsiTheme="majorHAnsi" w:cstheme="majorHAnsi"/>
+          <w:b/>
+          <w:bCs/>
+          <w:color w:val="000000" w:themeColor="text1"/>
+          <w:sz w:val="21"/>
+          <w:szCs w:val="21"/>
+          <w:shd w:val="clear" w:color="auto" w:fill="FFFFFF"/>
+          <w:lang w:val="en-US" w:eastAsia="fr-FR"/>
+        </w:rPr>
+      </w:pPr>
+      <w:hyperlink r:id="rId9" w:history="1">
+        <w:r>
+          <w:rPr>
+            <w:rStyle w:val="Lienhypertexte"/>
+            <w:rFonts w:asciiTheme="majorHAnsi" w:eastAsia="Times New Roman" w:hAnsiTheme="majorHAnsi" w:cstheme="majorHAnsi"/>
+            <w:b/>
+            <w:bCs/>
+            <w:sz w:val="21"/>
+            <w:szCs w:val="21"/>
+            <w:shd w:val="clear" w:color="auto" w:fill="FFFFFF"/>
+            <w:lang w:val="en-US" w:eastAsia="fr-FR"/>
+          </w:rPr>
+          <w:t>https://www.atlassian.com/agile/software-development/code-reviews</w:t>
+        </w:r>
+      </w:hyperlink>
+    </w:p>
+    <w:p>
+      <w:pPr>
+        <w:rPr>
+          <w:rFonts w:asciiTheme="majorHAnsi" w:eastAsia="Times New Roman" w:hAnsiTheme="majorHAnsi" w:cstheme="majorHAnsi"/>
+          <w:b/>
+          <w:bCs/>
+          <w:color w:val="000000" w:themeColor="text1"/>
+          <w:sz w:val="21"/>
+          <w:szCs w:val="21"/>
+          <w:shd w:val="clear" w:color="auto" w:fill="FFFFFF"/>
+          <w:lang w:eastAsia="fr-FR"/>
+        </w:rPr>
+      </w:pPr>
+      <w:hyperlink r:id="rId10" w:history="1">
+        <w:r>
+          <w:rPr>
+            <w:rStyle w:val="Lienhypertexte"/>
+            <w:rFonts w:asciiTheme="majorHAnsi" w:eastAsia="Times New Roman" w:hAnsiTheme="majorHAnsi" w:cstheme="majorHAnsi"/>
+            <w:b/>
+            <w:bCs/>
+            <w:sz w:val="21"/>
+            <w:szCs w:val="21"/>
+            <w:shd w:val="clear" w:color="auto" w:fill="FFFFFF"/>
+            <w:lang w:eastAsia="fr-FR"/>
+          </w:rPr>
+          <w:t>https://www.brightspot.com/products/developer-life-5-reasons-why-the-code-review-process-is-critical-for-developers</w:t>
+        </w:r>
+      </w:hyperlink>
+    </w:p>
+    <w:p>
+      <w:pPr>
+        <w:rPr>
+          <w:rFonts w:asciiTheme="majorHAnsi" w:eastAsia="Times New Roman" w:hAnsiTheme="majorHAnsi" w:cstheme="majorHAnsi"/>
+          <w:b/>
+          <w:bCs/>
+          <w:color w:val="000000" w:themeColor="text1"/>
+          <w:sz w:val="21"/>
+          <w:szCs w:val="21"/>
+          <w:shd w:val="clear" w:color="auto" w:fill="FFFFFF"/>
+          <w:lang w:eastAsia="fr-FR"/>
+        </w:rPr>
+      </w:pPr>
+      <w:hyperlink r:id="rId11" w:history="1">
+        <w:r>
+          <w:rPr>
+            <w:rStyle w:val="Lienhypertexte"/>
+            <w:rFonts w:asciiTheme="majorHAnsi" w:eastAsia="Times New Roman" w:hAnsiTheme="majorHAnsi" w:cstheme="majorHAnsi"/>
+            <w:b/>
+            <w:bCs/>
+            <w:sz w:val="21"/>
+            <w:szCs w:val="21"/>
+            <w:shd w:val="clear" w:color="auto" w:fill="FFFFFF"/>
+            <w:lang w:eastAsia="fr-FR"/>
+          </w:rPr>
+          <w:t>https://phauer.com/2018/code-review-guidelines/</w:t>
+        </w:r>
+      </w:hyperlink>
+    </w:p>
+    <w:p>
+      <w:pPr>
+        <w:rPr>
+          <w:rFonts w:ascii="Segoe UI" w:eastAsia="Times New Roman" w:hAnsi="Segoe UI" w:cs="Segoe UI"/>
+          <w:color w:val="000000" w:themeColor="text1"/>
+          <w:sz w:val="27"/>
+          <w:szCs w:val="27"/>
+          <w:lang w:eastAsia="fr-FR"/>
+        </w:rPr>
+      </w:pPr>
+    </w:p>
     <w:sectPr>
       <w:pgSz w:w="11900" w:h="16840"/>
       <w:pgMar w:top="1417" w:right="1417" w:bottom="1417" w:left="1417" w:header="708" w:footer="708" w:gutter="0"/>
@@ -614,6 +800,127 @@
     </w:sectPr>
   </w:body>
 </w:document>
+</file>
+
+<file path=word/numbering.xml><?xml version="1.0" encoding="utf-8"?>
+<w:numbering xmlns:wpc="http://schemas.microsoft.com/office/word/2010/wordprocessingCanvas" xmlns:cx="http://schemas.microsoft.com/office/drawing/2014/chartex" xmlns:cx1="http://schemas.microsoft.com/office/drawing/2015/9/8/chartex" xmlns:cx2="http://schemas.microsoft.com/office/drawing/2015/10/21/chartex" xmlns:cx3="http://schemas.microsoft.com/office/drawing/2016/5/9/chartex" xmlns:cx4="http://schemas.microsoft.com/office/drawing/2016/5/10/chartex" xmlns:cx5="http://schemas.microsoft.com/office/drawing/2016/5/11/chartex" xmlns:cx6="http://schemas.microsoft.com/office/drawing/2016/5/12/chartex" xmlns:cx7="http://schemas.microsoft.com/office/drawing/2016/5/13/chartex" xmlns:cx8="http://schemas.microsoft.com/office/drawing/2016/5/14/chartex" xmlns:mc="http://schemas.openxmlformats.org/markup-compatibility/2006" xmlns:aink="http://schemas.microsoft.com/office/drawing/2016/ink" xmlns:am3d="http://schemas.microsoft.com/office/drawing/2017/model3d" xmlns:o="urn:schemas-microsoft-com:office:office" xmlns:r="http://schemas.openxmlformats.org/officeDocument/2006/relationships" xmlns:m="http://schemas.openxmlformats.org/officeDocument/2006/math" xmlns:v="urn:schemas-microsoft-com:vml" xmlns:wp14="http://schemas.microsoft.com/office/word/2010/wordprocessingDrawing" xmlns:wp="http://schemas.openxmlformats.org/drawingml/2006/wordprocessingDrawing" xmlns:w10="urn:schemas-microsoft-com:office:word" xmlns:w="http://schemas.openxmlformats.org/wordprocessingml/2006/main" xmlns:w14="http://schemas.microsoft.com/office/word/2010/wordml" xmlns:w15="http://schemas.microsoft.com/office/word/2012/wordml" xmlns:w16cex="http://schemas.microsoft.com/office/word/2018/wordml/cex" xmlns:w16cid="http://schemas.microsoft.com/office/word/2016/wordml/cid" xmlns:w16="http://schemas.microsoft.com/office/word/2018/wordml" xmlns:w16se="http://schemas.microsoft.com/office/word/2015/wordml/symex" xmlns:wpg="http://schemas.microsoft.com/office/word/2010/wordprocessingGroup" xmlns:wpi="http://schemas.microsoft.com/office/word/2010/wordprocessingInk" xmlns:wne="http://schemas.microsoft.com/office/word/2006/wordml" xmlns:wps="http://schemas.microsoft.com/office/word/2010/wordprocessingShape" mc:Ignorable="w14 w15 w16se w16cid w16 w16cex wp14">
+  <w:abstractNum w:abstractNumId="0" w15:restartNumberingAfterBreak="0">
+    <w:nsid w:val="58F331C0"/>
+    <w:multiLevelType w:val="hybridMultilevel"/>
+    <w:tmpl w:val="2C6A39CE"/>
+    <w:lvl w:ilvl="0" w:tplc="661467B0">
+      <w:numFmt w:val="bullet"/>
+      <w:lvlText w:val="-"/>
+      <w:lvlJc w:val="left"/>
+      <w:pPr>
+        <w:ind w:left="720" w:hanging="360"/>
+      </w:pPr>
+      <w:rPr>
+        <w:rFonts w:ascii="Calibri Light" w:eastAsia="Times New Roman" w:hAnsi="Calibri Light" w:cs="Calibri Light" w:hint="default"/>
+        <w:b w:val="0"/>
+      </w:rPr>
+    </w:lvl>
+    <w:lvl w:ilvl="1" w:tplc="040C0003" w:tentative="1">
+      <w:start w:val="1"/>
+      <w:numFmt w:val="bullet"/>
+      <w:lvlText w:val="o"/>
+      <w:lvlJc w:val="left"/>
+      <w:pPr>
+        <w:ind w:left="1440" w:hanging="360"/>
+      </w:pPr>
+      <w:rPr>
+        <w:rFonts w:ascii="Courier New" w:hAnsi="Courier New" w:cs="Courier New" w:hint="default"/>
+      </w:rPr>
+    </w:lvl>
+    <w:lvl w:ilvl="2" w:tplc="040C0005" w:tentative="1">
+      <w:start w:val="1"/>
+      <w:numFmt w:val="bullet"/>
+      <w:lvlText w:val=""/>
+      <w:lvlJc w:val="left"/>
+      <w:pPr>
+        <w:ind w:left="2160" w:hanging="360"/>
+      </w:pPr>
+      <w:rPr>
+        <w:rFonts w:ascii="Wingdings" w:hAnsi="Wingdings" w:hint="default"/>
+      </w:rPr>
+    </w:lvl>
+    <w:lvl w:ilvl="3" w:tplc="040C0001" w:tentative="1">
+      <w:start w:val="1"/>
+      <w:numFmt w:val="bullet"/>
+      <w:lvlText w:val=""/>
+      <w:lvlJc w:val="left"/>
+      <w:pPr>
+        <w:ind w:left="2880" w:hanging="360"/>
+      </w:pPr>
+      <w:rPr>
+        <w:rFonts w:ascii="Symbol" w:hAnsi="Symbol" w:hint="default"/>
+      </w:rPr>
+    </w:lvl>
+    <w:lvl w:ilvl="4" w:tplc="040C0003" w:tentative="1">
+      <w:start w:val="1"/>
+      <w:numFmt w:val="bullet"/>
+      <w:lvlText w:val="o"/>
+      <w:lvlJc w:val="left"/>
+      <w:pPr>
+        <w:ind w:left="3600" w:hanging="360"/>
+      </w:pPr>
+      <w:rPr>
+        <w:rFonts w:ascii="Courier New" w:hAnsi="Courier New" w:cs="Courier New" w:hint="default"/>
+      </w:rPr>
+    </w:lvl>
+    <w:lvl w:ilvl="5" w:tplc="040C0005" w:tentative="1">
+      <w:start w:val="1"/>
+      <w:numFmt w:val="bullet"/>
+      <w:lvlText w:val=""/>
+      <w:lvlJc w:val="left"/>
+      <w:pPr>
+        <w:ind w:left="4320" w:hanging="360"/>
+      </w:pPr>
+      <w:rPr>
+        <w:rFonts w:ascii="Wingdings" w:hAnsi="Wingdings" w:hint="default"/>
+      </w:rPr>
+    </w:lvl>
+    <w:lvl w:ilvl="6" w:tplc="040C0001" w:tentative="1">
+      <w:start w:val="1"/>
+      <w:numFmt w:val="bullet"/>
+      <w:lvlText w:val=""/>
+      <w:lvlJc w:val="left"/>
+      <w:pPr>
+        <w:ind w:left="5040" w:hanging="360"/>
+      </w:pPr>
+      <w:rPr>
+        <w:rFonts w:ascii="Symbol" w:hAnsi="Symbol" w:hint="default"/>
+      </w:rPr>
+    </w:lvl>
+    <w:lvl w:ilvl="7" w:tplc="040C0003" w:tentative="1">
+      <w:start w:val="1"/>
+      <w:numFmt w:val="bullet"/>
+      <w:lvlText w:val="o"/>
+      <w:lvlJc w:val="left"/>
+      <w:pPr>
+        <w:ind w:left="5760" w:hanging="360"/>
+      </w:pPr>
+      <w:rPr>
+        <w:rFonts w:ascii="Courier New" w:hAnsi="Courier New" w:cs="Courier New" w:hint="default"/>
+      </w:rPr>
+    </w:lvl>
+    <w:lvl w:ilvl="8" w:tplc="040C0005" w:tentative="1">
+      <w:start w:val="1"/>
+      <w:numFmt w:val="bullet"/>
+      <w:lvlText w:val=""/>
+      <w:lvlJc w:val="left"/>
+      <w:pPr>
+        <w:ind w:left="6480" w:hanging="360"/>
+      </w:pPr>
+      <w:rPr>
+        <w:rFonts w:ascii="Wingdings" w:hAnsi="Wingdings" w:hint="default"/>
+      </w:rPr>
+    </w:lvl>
+  </w:abstractNum>
+  <w:num w:numId="1">
+    <w:abstractNumId w:val="0"/>
+  </w:num>
+</w:numbering>
 </file>
 
 <file path=word/styles.xml><?xml version="1.0" encoding="utf-8"?>
@@ -1039,6 +1346,28 @@
     <w:semiHidden/>
     <w:unhideWhenUsed/>
   </w:style>
+  <w:style w:type="character" w:styleId="Lienhypertexte">
+    <w:name w:val="Hyperlink"/>
+    <w:basedOn w:val="Policepardfaut"/>
+    <w:uiPriority w:val="99"/>
+    <w:unhideWhenUsed/>
+    <w:rsid w:val="007D0480"/>
+    <w:rPr>
+      <w:color w:val="0563C1" w:themeColor="hyperlink"/>
+      <w:u w:val="single"/>
+    </w:rPr>
+  </w:style>
+  <w:style w:type="paragraph" w:styleId="Paragraphedeliste">
+    <w:name w:val="List Paragraph"/>
+    <w:basedOn w:val="Normal"/>
+    <w:uiPriority w:val="34"/>
+    <w:qFormat/>
+    <w:rsid w:val="007D0480"/>
+    <w:pPr>
+      <w:ind w:left="720"/>
+      <w:contextualSpacing/>
+    </w:pPr>
+  </w:style>
 </w:styles>
 </file>
 

</xml_diff>